<commit_message>
Add to Lesson 4 .docx
</commit_message>
<xml_diff>
--- a/lesson3/lesson3.docx
+++ b/lesson3/lesson3.docx
@@ -4,10 +4,16 @@
   <w:body>
     <w:p>
       <w:r>
-        <w:t>https://github.com/RefrigeratorUA/GoITLib/tree/master/lesson3</w:t>
+        <w:t>https://github.com/Refr</w:t>
+      </w:r>
+      <w:r>
+        <w:t>igeratorUA/GoITLib/tree/master/L</w:t>
       </w:r>
       <w:bookmarkStart w:id="0" w:name="_GoBack"/>
       <w:bookmarkEnd w:id="0"/>
+      <w:r>
+        <w:t>esson3</w:t>
+      </w:r>
     </w:p>
     <w:sectPr>
       <w:pgSz w:w="11906" w:h="16838"/>

</xml_diff>